<commit_message>
se crea el resumen del proyecto
</commit_message>
<xml_diff>
--- a/documentacion/Manual de Instalacion en local.docx
+++ b/documentacion/Manual de Instalacion en local.docx
@@ -32,36 +32,38 @@
         <w:jc w:val="both"/>
       </w:pPr>
       <w:r>
-        <w:rPr/>
-        <w:t xml:space="preserve">El proyecto está disponible a </w:t>
-      </w:r>
-      <w:r>
-        <w:rPr/>
-        <w:t>través</w:t>
-      </w:r>
-      <w:r>
-        <w:rPr/>
-        <w:t xml:space="preserve"> de </w:t>
-      </w:r>
-      <w:r>
-        <w:rPr/>
-        <w:t>Internet</w:t>
-      </w:r>
-      <w:r>
-        <w:rPr/>
-        <w:t xml:space="preserve"> en la </w:t>
-      </w:r>
-      <w:r>
-        <w:rPr/>
-        <w:t>dirección</w:t>
-      </w:r>
-      <w:r>
-        <w:rPr/>
-        <w:t xml:space="preserve"> </w:t>
+        <w:rPr>
+          <w:b/>
+          <w:bCs/>
+          <w:sz w:val="28"/>
+          <w:szCs w:val="28"/>
+          <w:shd w:fill="FFFF00" w:val="clear"/>
+        </w:rPr>
+        <w:t>Se recomienda usar Firefox o Chrome</w:t>
+      </w:r>
+    </w:p>
+    <w:p>
+      <w:pPr>
+        <w:pStyle w:val="style0"/>
+        <w:jc w:val="center"/>
+      </w:pPr>
+      <w:r>
+        <w:rPr/>
+      </w:r>
+    </w:p>
+    <w:p>
+      <w:pPr>
+        <w:pStyle w:val="style0"/>
+        <w:jc w:val="both"/>
+      </w:pPr>
+      <w:r>
+        <w:rPr/>
+        <w:t xml:space="preserve">El proyecto está disponible a través de Internet en la dirección </w:t>
       </w:r>
       <w:hyperlink r:id="rId2">
         <w:r>
           <w:rPr>
+            <w:rStyle w:val="style16"/>
             <w:rStyle w:val="style16"/>
           </w:rPr>
           <w:t>http://ispade.liposerve.com</w:t>
@@ -85,6 +87,7 @@
         <w:r>
           <w:rPr>
             <w:rStyle w:val="style16"/>
+            <w:rStyle w:val="style16"/>
           </w:rPr>
           <w:t>http://ispade.liposerve.com</w:t>
         </w:r>
@@ -110,6 +113,7 @@
       <w:hyperlink r:id="rId4">
         <w:r>
           <w:rPr>
+            <w:rStyle w:val="style16"/>
             <w:rStyle w:val="style16"/>
           </w:rPr>
           <w:t>http://ispade.liposerve.com/admin</w:t>
@@ -154,28 +158,7 @@
       </w:pPr>
       <w:r>
         <w:rPr/>
-      </w:r>
-    </w:p>
-    <w:p>
-      <w:pPr>
-        <w:pStyle w:val="style0"/>
-        <w:jc w:val="both"/>
-      </w:pPr>
-      <w:r>
-        <w:rPr/>
-        <w:t xml:space="preserve">Este proyecto es una aplicación web no dispone de una forma de instalarse automáticamente </w:t>
-      </w:r>
-      <w:r>
-        <w:rPr/>
-        <w:t>en un ordenador local</w:t>
-      </w:r>
-      <w:r>
-        <w:rPr/>
-        <w:t xml:space="preserve">, aunque se podría hacer </w:t>
-      </w:r>
-      <w:r>
-        <w:rPr/>
-        <w:t xml:space="preserve">no es el fin de este proyecto, ya que el objetivo del mismo es ser instalado en un servidor, las instrucciones para hacerlo están descritas en los anexos del documento </w:t>
+        <w:t xml:space="preserve">Este proyecto es una aplicación web no dispone de una forma de instalarse automáticamente en un ordenador local, aunque se podría hacer no es el fin de este proyecto, ya que el objetivo del mismo es ser instalado en un servidor, las instrucciones para hacerlo están descritas en los anexos del documento </w:t>
       </w:r>
       <w:r>
         <w:rPr>
@@ -326,17 +309,14 @@
         <w:jc w:val="both"/>
       </w:pPr>
       <w:r>
-        <w:rPr>
-          <w:b w:val="false"/>
-          <w:bCs w:val="false"/>
-        </w:rPr>
+        <w:rPr/>
         <w:drawing>
           <wp:anchor allowOverlap="1" behindDoc="0" distB="0" distL="0" distR="0" distT="0" layoutInCell="1" locked="0" relativeHeight="0" simplePos="0">
             <wp:simplePos x="0" y="0"/>
-            <wp:positionH relativeFrom="column">
+            <wp:positionH relativeFrom="character">
               <wp:posOffset>541020</wp:posOffset>
             </wp:positionH>
-            <wp:positionV relativeFrom="paragraph">
+            <wp:positionV relativeFrom="line">
               <wp:posOffset>0</wp:posOffset>
             </wp:positionV>
             <wp:extent cx="5038725" cy="3867150"/>
@@ -391,106 +371,79 @@
         <w:jc w:val="both"/>
       </w:pPr>
       <w:r>
-        <w:rPr>
-          <w:b w:val="false"/>
-          <w:bCs w:val="false"/>
-        </w:rPr>
-      </w:r>
-    </w:p>
-    <w:p>
-      <w:pPr>
-        <w:pStyle w:val="style0"/>
-        <w:jc w:val="both"/>
-      </w:pPr>
-      <w:r>
-        <w:rPr>
-          <w:b w:val="false"/>
-          <w:bCs w:val="false"/>
-        </w:rPr>
-      </w:r>
-    </w:p>
-    <w:p>
-      <w:pPr>
-        <w:pStyle w:val="style0"/>
-        <w:jc w:val="both"/>
-      </w:pPr>
-      <w:r>
-        <w:rPr>
-          <w:b w:val="false"/>
-          <w:bCs w:val="false"/>
-        </w:rPr>
-      </w:r>
-    </w:p>
-    <w:p>
-      <w:pPr>
-        <w:pStyle w:val="style0"/>
-        <w:jc w:val="both"/>
-      </w:pPr>
-      <w:r>
-        <w:rPr>
-          <w:b w:val="false"/>
-          <w:bCs w:val="false"/>
-        </w:rPr>
-      </w:r>
-    </w:p>
-    <w:p>
-      <w:pPr>
-        <w:pStyle w:val="style0"/>
-        <w:jc w:val="both"/>
-      </w:pPr>
-      <w:r>
-        <w:rPr>
-          <w:b w:val="false"/>
-          <w:bCs w:val="false"/>
-        </w:rPr>
-      </w:r>
-    </w:p>
-    <w:p>
-      <w:pPr>
-        <w:pStyle w:val="style0"/>
-        <w:jc w:val="both"/>
-      </w:pPr>
-      <w:r>
-        <w:rPr>
-          <w:b w:val="false"/>
-          <w:bCs w:val="false"/>
-        </w:rPr>
-      </w:r>
-    </w:p>
-    <w:p>
-      <w:pPr>
-        <w:pStyle w:val="style0"/>
-        <w:jc w:val="both"/>
-      </w:pPr>
-      <w:r>
-        <w:rPr>
-          <w:b w:val="false"/>
-          <w:bCs w:val="false"/>
-        </w:rPr>
-      </w:r>
-    </w:p>
-    <w:p>
-      <w:pPr>
-        <w:pStyle w:val="style0"/>
-        <w:jc w:val="both"/>
-      </w:pPr>
-      <w:r>
-        <w:rPr>
-          <w:b w:val="false"/>
-          <w:bCs w:val="false"/>
-        </w:rPr>
-      </w:r>
-    </w:p>
-    <w:p>
-      <w:pPr>
-        <w:pStyle w:val="style0"/>
-        <w:jc w:val="both"/>
-      </w:pPr>
-      <w:r>
-        <w:rPr>
-          <w:b w:val="false"/>
-          <w:bCs w:val="false"/>
-        </w:rPr>
+        <w:rPr/>
+      </w:r>
+    </w:p>
+    <w:p>
+      <w:pPr>
+        <w:pStyle w:val="style0"/>
+        <w:jc w:val="both"/>
+      </w:pPr>
+      <w:r>
+        <w:rPr/>
+      </w:r>
+    </w:p>
+    <w:p>
+      <w:pPr>
+        <w:pStyle w:val="style0"/>
+        <w:jc w:val="both"/>
+      </w:pPr>
+      <w:r>
+        <w:rPr/>
+      </w:r>
+    </w:p>
+    <w:p>
+      <w:pPr>
+        <w:pStyle w:val="style0"/>
+        <w:jc w:val="both"/>
+      </w:pPr>
+      <w:r>
+        <w:rPr/>
+      </w:r>
+    </w:p>
+    <w:p>
+      <w:pPr>
+        <w:pStyle w:val="style0"/>
+        <w:jc w:val="both"/>
+      </w:pPr>
+      <w:r>
+        <w:rPr/>
+      </w:r>
+    </w:p>
+    <w:p>
+      <w:pPr>
+        <w:pStyle w:val="style0"/>
+        <w:jc w:val="both"/>
+      </w:pPr>
+      <w:r>
+        <w:rPr/>
+      </w:r>
+    </w:p>
+    <w:p>
+      <w:pPr>
+        <w:pStyle w:val="style0"/>
+        <w:jc w:val="both"/>
+      </w:pPr>
+      <w:r>
+        <w:rPr/>
+      </w:r>
+    </w:p>
+    <w:p>
+      <w:pPr>
+        <w:pStyle w:val="style0"/>
+        <w:jc w:val="both"/>
+      </w:pPr>
+      <w:r>
+        <w:rPr/>
+      </w:r>
+    </w:p>
+    <w:p>
+      <w:pPr>
+        <w:pStyle w:val="style0"/>
+        <w:jc w:val="both"/>
+      </w:pPr>
+      <w:r>
+        <w:rPr/>
       </w:r>
     </w:p>
     <w:p>
@@ -520,10 +473,10 @@
         <w:drawing>
           <wp:anchor allowOverlap="1" behindDoc="0" distB="0" distL="0" distR="0" distT="0" layoutInCell="1" locked="0" relativeHeight="1" simplePos="0">
             <wp:simplePos x="0" y="0"/>
-            <wp:positionH relativeFrom="column">
+            <wp:positionH relativeFrom="character">
               <wp:posOffset>607695</wp:posOffset>
             </wp:positionH>
-            <wp:positionV relativeFrom="paragraph">
+            <wp:positionV relativeFrom="line">
               <wp:posOffset>0</wp:posOffset>
             </wp:positionV>
             <wp:extent cx="4905375" cy="3800475"/>
@@ -578,17 +531,14 @@
         <w:jc w:val="both"/>
       </w:pPr>
       <w:r>
-        <w:rPr>
-          <w:b w:val="false"/>
-          <w:bCs w:val="false"/>
-        </w:rPr>
+        <w:rPr/>
         <w:drawing>
           <wp:anchor allowOverlap="1" behindDoc="0" distB="0" distL="0" distR="0" distT="0" layoutInCell="1" locked="0" relativeHeight="2" simplePos="0">
             <wp:simplePos x="0" y="0"/>
-            <wp:positionH relativeFrom="column">
+            <wp:positionH relativeFrom="character">
               <wp:posOffset>636270</wp:posOffset>
             </wp:positionH>
-            <wp:positionV relativeFrom="paragraph">
+            <wp:positionV relativeFrom="line">
               <wp:posOffset>0</wp:posOffset>
             </wp:positionV>
             <wp:extent cx="4848225" cy="3752850"/>
@@ -643,70 +593,52 @@
         <w:jc w:val="both"/>
       </w:pPr>
       <w:r>
-        <w:rPr>
-          <w:b w:val="false"/>
-          <w:bCs w:val="false"/>
-        </w:rPr>
-      </w:r>
-    </w:p>
-    <w:p>
-      <w:pPr>
-        <w:pStyle w:val="style0"/>
-        <w:jc w:val="both"/>
-      </w:pPr>
-      <w:r>
-        <w:rPr>
-          <w:b w:val="false"/>
-          <w:bCs w:val="false"/>
-        </w:rPr>
-      </w:r>
-    </w:p>
-    <w:p>
-      <w:pPr>
-        <w:pStyle w:val="style0"/>
-        <w:jc w:val="both"/>
-      </w:pPr>
-      <w:r>
-        <w:rPr>
-          <w:b w:val="false"/>
-          <w:bCs w:val="false"/>
-        </w:rPr>
-      </w:r>
-    </w:p>
-    <w:p>
-      <w:pPr>
-        <w:pStyle w:val="style0"/>
-        <w:jc w:val="both"/>
-      </w:pPr>
-      <w:r>
-        <w:rPr>
-          <w:b w:val="false"/>
-          <w:bCs w:val="false"/>
-        </w:rPr>
-      </w:r>
-    </w:p>
-    <w:p>
-      <w:pPr>
-        <w:pStyle w:val="style0"/>
-        <w:jc w:val="both"/>
-      </w:pPr>
-      <w:r>
-        <w:rPr>
-          <w:b w:val="false"/>
-          <w:bCs w:val="false"/>
-        </w:rPr>
-      </w:r>
-    </w:p>
-    <w:p>
-      <w:pPr>
-        <w:pStyle w:val="style0"/>
-        <w:jc w:val="both"/>
-      </w:pPr>
-      <w:r>
-        <w:rPr>
-          <w:b w:val="false"/>
-          <w:bCs w:val="false"/>
-        </w:rPr>
+        <w:rPr/>
+      </w:r>
+    </w:p>
+    <w:p>
+      <w:pPr>
+        <w:pStyle w:val="style0"/>
+        <w:jc w:val="both"/>
+      </w:pPr>
+      <w:r>
+        <w:rPr/>
+      </w:r>
+    </w:p>
+    <w:p>
+      <w:pPr>
+        <w:pStyle w:val="style0"/>
+        <w:jc w:val="both"/>
+      </w:pPr>
+      <w:r>
+        <w:rPr/>
+      </w:r>
+    </w:p>
+    <w:p>
+      <w:pPr>
+        <w:pStyle w:val="style0"/>
+        <w:jc w:val="both"/>
+      </w:pPr>
+      <w:r>
+        <w:rPr/>
+      </w:r>
+    </w:p>
+    <w:p>
+      <w:pPr>
+        <w:pStyle w:val="style0"/>
+        <w:jc w:val="both"/>
+      </w:pPr>
+      <w:r>
+        <w:rPr/>
+      </w:r>
+    </w:p>
+    <w:p>
+      <w:pPr>
+        <w:pStyle w:val="style0"/>
+        <w:jc w:val="both"/>
+      </w:pPr>
+      <w:r>
+        <w:rPr/>
       </w:r>
     </w:p>
     <w:p>
@@ -728,20 +660,17 @@
         <w:jc w:val="both"/>
       </w:pPr>
       <w:r>
-        <w:rPr>
-          <w:b w:val="false"/>
-          <w:bCs w:val="false"/>
-        </w:rPr>
+        <w:rPr/>
         <w:drawing>
           <wp:anchor allowOverlap="1" behindDoc="0" distB="0" distL="0" distR="0" distT="0" layoutInCell="1" locked="0" relativeHeight="3" simplePos="0">
             <wp:simplePos x="0" y="0"/>
-            <wp:positionH relativeFrom="column">
+            <wp:positionH relativeFrom="character">
               <wp:posOffset>617220</wp:posOffset>
             </wp:positionH>
-            <wp:positionV relativeFrom="paragraph">
+            <wp:positionV relativeFrom="line">
               <wp:posOffset>0</wp:posOffset>
             </wp:positionV>
-            <wp:extent cx="4886325" cy="3781425"/>
+            <wp:extent cx="4886325" cy="3780790"/>
             <wp:effectExtent b="0" l="0" r="0" t="0"/>
             <wp:wrapSquare wrapText="largest"/>
             <wp:docPr descr="" id="3" name="Picture"/>
@@ -767,7 +696,7 @@
                   <pic:spPr bwMode="auto">
                     <a:xfrm>
                       <a:off x="0" y="0"/>
-                      <a:ext cx="4886325" cy="3781425"/>
+                      <a:ext cx="4886325" cy="3780790"/>
                     </a:xfrm>
                     <a:prstGeom prst="rect">
                       <a:avLst/>
@@ -806,17 +735,14 @@
         <w:jc w:val="both"/>
       </w:pPr>
       <w:r>
-        <w:rPr>
-          <w:b w:val="false"/>
-          <w:bCs w:val="false"/>
-        </w:rPr>
+        <w:rPr/>
         <w:drawing>
           <wp:anchor allowOverlap="1" behindDoc="0" distB="0" distL="0" distR="0" distT="0" layoutInCell="1" locked="0" relativeHeight="4" simplePos="0">
             <wp:simplePos x="0" y="0"/>
-            <wp:positionH relativeFrom="column">
+            <wp:positionH relativeFrom="character">
               <wp:posOffset>631190</wp:posOffset>
             </wp:positionH>
-            <wp:positionV relativeFrom="paragraph">
+            <wp:positionV relativeFrom="line">
               <wp:posOffset>0</wp:posOffset>
             </wp:positionV>
             <wp:extent cx="4857750" cy="3800475"/>
@@ -871,10 +797,7 @@
         <w:jc w:val="both"/>
       </w:pPr>
       <w:r>
-        <w:rPr>
-          <w:b w:val="false"/>
-          <w:bCs w:val="false"/>
-        </w:rPr>
+        <w:rPr/>
       </w:r>
     </w:p>
     <w:p>
@@ -896,34 +819,25 @@
         <w:jc w:val="both"/>
       </w:pPr>
       <w:r>
-        <w:rPr>
-          <w:b w:val="false"/>
-          <w:bCs w:val="false"/>
-        </w:rPr>
-      </w:r>
-    </w:p>
-    <w:p>
-      <w:pPr>
-        <w:pStyle w:val="style0"/>
-        <w:jc w:val="both"/>
-      </w:pPr>
-      <w:r>
-        <w:rPr>
-          <w:b w:val="false"/>
-          <w:bCs w:val="false"/>
-        </w:rPr>
-      </w:r>
-    </w:p>
-    <w:p>
-      <w:pPr>
-        <w:pStyle w:val="style0"/>
-        <w:jc w:val="both"/>
-      </w:pPr>
-      <w:r>
-        <w:rPr>
-          <w:b w:val="false"/>
-          <w:bCs w:val="false"/>
-        </w:rPr>
+        <w:rPr/>
+      </w:r>
+    </w:p>
+    <w:p>
+      <w:pPr>
+        <w:pStyle w:val="style0"/>
+        <w:jc w:val="both"/>
+      </w:pPr>
+      <w:r>
+        <w:rPr/>
+      </w:r>
+    </w:p>
+    <w:p>
+      <w:pPr>
+        <w:pStyle w:val="style0"/>
+        <w:jc w:val="both"/>
+      </w:pPr>
+      <w:r>
+        <w:rPr/>
       </w:r>
     </w:p>
     <w:p>
@@ -973,10 +887,7 @@
         <w:jc w:val="both"/>
       </w:pPr>
       <w:r>
-        <w:rPr>
-          <w:b w:val="false"/>
-          <w:bCs w:val="false"/>
-        </w:rPr>
+        <w:rPr/>
       </w:r>
     </w:p>
     <w:p>
@@ -991,15 +902,15 @@
         </w:rPr>
         <w:t>Colocamos los siguientes parametros</w:t>
         <w:drawing>
-          <wp:anchor allowOverlap="1" behindDoc="0" distB="0" distL="0" distR="0" distT="0" layoutInCell="1" locked="0" relativeHeight="5" simplePos="0">
+          <wp:anchor allowOverlap="1" behindDoc="0" distB="0" distL="0" distR="0" distT="0" layoutInCell="1" locked="0" relativeHeight="6" simplePos="0">
             <wp:simplePos x="0" y="0"/>
-            <wp:positionH relativeFrom="column">
-              <wp:posOffset>593090</wp:posOffset>
+            <wp:positionH relativeFrom="character">
+              <wp:posOffset>583565</wp:posOffset>
             </wp:positionH>
-            <wp:positionV relativeFrom="paragraph">
-              <wp:posOffset>0</wp:posOffset>
+            <wp:positionV relativeFrom="line">
+              <wp:posOffset>4019550</wp:posOffset>
             </wp:positionV>
-            <wp:extent cx="4933950" cy="3800475"/>
+            <wp:extent cx="4914900" cy="3857625"/>
             <wp:effectExtent b="0" l="0" r="0" t="0"/>
             <wp:wrapSquare wrapText="largest"/>
             <wp:docPr descr="" id="5" name="Picture"/>
@@ -1017,6 +928,59 @@
                   </pic:nvPicPr>
                   <pic:blipFill>
                     <a:blip r:embed="rId10"/>
+                    <a:srcRect/>
+                    <a:stretch>
+                      <a:fillRect/>
+                    </a:stretch>
+                  </pic:blipFill>
+                  <pic:spPr bwMode="auto">
+                    <a:xfrm>
+                      <a:off x="0" y="0"/>
+                      <a:ext cx="4914900" cy="3857625"/>
+                    </a:xfrm>
+                    <a:prstGeom prst="rect">
+                      <a:avLst/>
+                    </a:prstGeom>
+                    <a:noFill/>
+                    <a:ln w="9525">
+                      <a:noFill/>
+                      <a:miter lim="800000"/>
+                      <a:headEnd/>
+                      <a:tailEnd/>
+                    </a:ln>
+                  </pic:spPr>
+                </pic:pic>
+              </a:graphicData>
+            </a:graphic>
+          </wp:anchor>
+        </w:drawing>
+        <w:drawing>
+          <wp:anchor allowOverlap="1" behindDoc="0" distB="0" distL="0" distR="0" distT="0" layoutInCell="1" locked="0" relativeHeight="5" simplePos="0">
+            <wp:simplePos x="0" y="0"/>
+            <wp:positionH relativeFrom="character">
+              <wp:posOffset>593090</wp:posOffset>
+            </wp:positionH>
+            <wp:positionV relativeFrom="line">
+              <wp:posOffset>0</wp:posOffset>
+            </wp:positionV>
+            <wp:extent cx="4933950" cy="3800475"/>
+            <wp:effectExtent b="0" l="0" r="0" t="0"/>
+            <wp:wrapSquare wrapText="largest"/>
+            <wp:docPr descr="" id="6" name="Picture"/>
+            <wp:cNvGraphicFramePr>
+              <a:graphicFrameLocks xmlns:a="http://schemas.openxmlformats.org/drawingml/2006/main" noChangeAspect="1"/>
+            </wp:cNvGraphicFramePr>
+            <a:graphic xmlns:a="http://schemas.openxmlformats.org/drawingml/2006/main">
+              <a:graphicData uri="http://schemas.openxmlformats.org/drawingml/2006/picture">
+                <pic:pic xmlns:pic="http://schemas.openxmlformats.org/drawingml/2006/picture">
+                  <pic:nvPicPr>
+                    <pic:cNvPr descr="" id="6" name="Picture"/>
+                    <pic:cNvPicPr>
+                      <a:picLocks noChangeArrowheads="1" noChangeAspect="1"/>
+                    </pic:cNvPicPr>
+                  </pic:nvPicPr>
+                  <pic:blipFill>
+                    <a:blip r:embed="rId11"/>
                     <a:srcRect/>
                     <a:stretch>
                       <a:fillRect/>
@@ -1043,71 +1007,15 @@
             </a:graphic>
           </wp:anchor>
         </w:drawing>
-        <w:drawing>
-          <wp:anchor allowOverlap="1" behindDoc="0" distB="0" distL="0" distR="0" distT="0" layoutInCell="1" locked="0" relativeHeight="6" simplePos="0">
-            <wp:simplePos x="0" y="0"/>
-            <wp:positionH relativeFrom="column">
-              <wp:posOffset>583565</wp:posOffset>
-            </wp:positionH>
-            <wp:positionV relativeFrom="paragraph">
-              <wp:posOffset>4019550</wp:posOffset>
-            </wp:positionV>
-            <wp:extent cx="4914900" cy="3857625"/>
-            <wp:effectExtent b="0" l="0" r="0" t="0"/>
-            <wp:wrapSquare wrapText="largest"/>
-            <wp:docPr descr="" id="6" name="Picture"/>
-            <wp:cNvGraphicFramePr>
-              <a:graphicFrameLocks xmlns:a="http://schemas.openxmlformats.org/drawingml/2006/main" noChangeAspect="1"/>
-            </wp:cNvGraphicFramePr>
-            <a:graphic xmlns:a="http://schemas.openxmlformats.org/drawingml/2006/main">
-              <a:graphicData uri="http://schemas.openxmlformats.org/drawingml/2006/picture">
-                <pic:pic xmlns:pic="http://schemas.openxmlformats.org/drawingml/2006/picture">
-                  <pic:nvPicPr>
-                    <pic:cNvPr descr="" id="6" name="Picture"/>
-                    <pic:cNvPicPr>
-                      <a:picLocks noChangeArrowheads="1" noChangeAspect="1"/>
-                    </pic:cNvPicPr>
-                  </pic:nvPicPr>
-                  <pic:blipFill>
-                    <a:blip r:embed="rId11"/>
-                    <a:srcRect/>
-                    <a:stretch>
-                      <a:fillRect/>
-                    </a:stretch>
-                  </pic:blipFill>
-                  <pic:spPr bwMode="auto">
-                    <a:xfrm>
-                      <a:off x="0" y="0"/>
-                      <a:ext cx="4914900" cy="3857625"/>
-                    </a:xfrm>
-                    <a:prstGeom prst="rect">
-                      <a:avLst/>
-                    </a:prstGeom>
-                    <a:noFill/>
-                    <a:ln w="9525">
-                      <a:noFill/>
-                      <a:miter lim="800000"/>
-                      <a:headEnd/>
-                      <a:tailEnd/>
-                    </a:ln>
-                  </pic:spPr>
-                </pic:pic>
-              </a:graphicData>
-            </a:graphic>
-          </wp:anchor>
-        </w:drawing>
-      </w:r>
-    </w:p>
-    <w:p>
-      <w:pPr>
-        <w:pStyle w:val="style0"/>
-        <w:jc w:val="both"/>
-      </w:pPr>
-      <w:r>
-        <w:rPr>
-          <w:b w:val="false"/>
-          <w:bCs w:val="false"/>
-        </w:rPr>
+      </w:r>
+    </w:p>
+    <w:p>
+      <w:pPr>
+        <w:pStyle w:val="style0"/>
+        <w:jc w:val="both"/>
+      </w:pPr>
+      <w:r>
+        <w:rPr/>
       </w:r>
     </w:p>
     <w:p>
@@ -1144,10 +1052,10 @@
         <w:drawing>
           <wp:anchor allowOverlap="1" behindDoc="0" distB="0" distL="0" distR="0" distT="0" layoutInCell="1" locked="0" relativeHeight="7" simplePos="0">
             <wp:simplePos x="0" y="0"/>
-            <wp:positionH relativeFrom="column">
-              <wp:posOffset>602615</wp:posOffset>
+            <wp:positionH relativeFrom="character">
+              <wp:posOffset>601980</wp:posOffset>
             </wp:positionH>
-            <wp:positionV relativeFrom="paragraph">
+            <wp:positionV relativeFrom="line">
               <wp:posOffset>0</wp:posOffset>
             </wp:positionV>
             <wp:extent cx="4914900" cy="3838575"/>
@@ -1202,17 +1110,14 @@
         <w:jc w:val="both"/>
       </w:pPr>
       <w:r>
-        <w:rPr>
-          <w:b w:val="false"/>
-          <w:bCs w:val="false"/>
-        </w:rPr>
+        <w:rPr/>
         <w:drawing>
           <wp:anchor allowOverlap="1" behindDoc="0" distB="0" distL="0" distR="0" distT="0" layoutInCell="1" locked="0" relativeHeight="8" simplePos="0">
             <wp:simplePos x="0" y="0"/>
-            <wp:positionH relativeFrom="column">
+            <wp:positionH relativeFrom="character">
               <wp:posOffset>1131570</wp:posOffset>
             </wp:positionH>
-            <wp:positionV relativeFrom="paragraph">
+            <wp:positionV relativeFrom="line">
               <wp:posOffset>0</wp:posOffset>
             </wp:positionV>
             <wp:extent cx="3857625" cy="474980"/>
@@ -1267,22 +1172,16 @@
         <w:jc w:val="both"/>
       </w:pPr>
       <w:r>
-        <w:rPr>
-          <w:b w:val="false"/>
-          <w:bCs w:val="false"/>
-        </w:rPr>
-      </w:r>
-    </w:p>
-    <w:p>
-      <w:pPr>
-        <w:pStyle w:val="style0"/>
-        <w:jc w:val="both"/>
-      </w:pPr>
-      <w:r>
-        <w:rPr>
-          <w:b w:val="false"/>
-          <w:bCs w:val="false"/>
-        </w:rPr>
+        <w:rPr/>
+      </w:r>
+    </w:p>
+    <w:p>
+      <w:pPr>
+        <w:pStyle w:val="style0"/>
+        <w:jc w:val="both"/>
+      </w:pPr>
+      <w:r>
+        <w:rPr/>
       </w:r>
     </w:p>
     <w:p>
@@ -1304,17 +1203,14 @@
         <w:jc w:val="both"/>
       </w:pPr>
       <w:r>
-        <w:rPr>
-          <w:b w:val="false"/>
-          <w:bCs w:val="false"/>
-        </w:rPr>
+        <w:rPr/>
         <w:drawing>
           <wp:anchor allowOverlap="1" behindDoc="0" distB="0" distL="0" distR="0" distT="0" layoutInCell="1" locked="0" relativeHeight="9" simplePos="0">
             <wp:simplePos x="0" y="0"/>
-            <wp:positionH relativeFrom="column">
+            <wp:positionH relativeFrom="character">
               <wp:posOffset>1697990</wp:posOffset>
             </wp:positionH>
-            <wp:positionV relativeFrom="paragraph">
+            <wp:positionV relativeFrom="line">
               <wp:posOffset>0</wp:posOffset>
             </wp:positionV>
             <wp:extent cx="2724150" cy="1647825"/>
@@ -1369,106 +1265,79 @@
         <w:jc w:val="both"/>
       </w:pPr>
       <w:r>
-        <w:rPr>
-          <w:b w:val="false"/>
-          <w:bCs w:val="false"/>
-        </w:rPr>
-      </w:r>
-    </w:p>
-    <w:p>
-      <w:pPr>
-        <w:pStyle w:val="style0"/>
-        <w:jc w:val="both"/>
-      </w:pPr>
-      <w:r>
-        <w:rPr>
-          <w:b w:val="false"/>
-          <w:bCs w:val="false"/>
-        </w:rPr>
-      </w:r>
-    </w:p>
-    <w:p>
-      <w:pPr>
-        <w:pStyle w:val="style0"/>
-        <w:jc w:val="both"/>
-      </w:pPr>
-      <w:r>
-        <w:rPr>
-          <w:b w:val="false"/>
-          <w:bCs w:val="false"/>
-        </w:rPr>
-      </w:r>
-    </w:p>
-    <w:p>
-      <w:pPr>
-        <w:pStyle w:val="style0"/>
-        <w:jc w:val="both"/>
-      </w:pPr>
-      <w:r>
-        <w:rPr>
-          <w:b w:val="false"/>
-          <w:bCs w:val="false"/>
-        </w:rPr>
-      </w:r>
-    </w:p>
-    <w:p>
-      <w:pPr>
-        <w:pStyle w:val="style0"/>
-        <w:jc w:val="both"/>
-      </w:pPr>
-      <w:r>
-        <w:rPr>
-          <w:b w:val="false"/>
-          <w:bCs w:val="false"/>
-        </w:rPr>
-      </w:r>
-    </w:p>
-    <w:p>
-      <w:pPr>
-        <w:pStyle w:val="style0"/>
-        <w:jc w:val="both"/>
-      </w:pPr>
-      <w:r>
-        <w:rPr>
-          <w:b w:val="false"/>
-          <w:bCs w:val="false"/>
-        </w:rPr>
-      </w:r>
-    </w:p>
-    <w:p>
-      <w:pPr>
-        <w:pStyle w:val="style0"/>
-        <w:jc w:val="both"/>
-      </w:pPr>
-      <w:r>
-        <w:rPr>
-          <w:b w:val="false"/>
-          <w:bCs w:val="false"/>
-        </w:rPr>
-      </w:r>
-    </w:p>
-    <w:p>
-      <w:pPr>
-        <w:pStyle w:val="style0"/>
-        <w:jc w:val="both"/>
-      </w:pPr>
-      <w:r>
-        <w:rPr>
-          <w:b w:val="false"/>
-          <w:bCs w:val="false"/>
-        </w:rPr>
-      </w:r>
-    </w:p>
-    <w:p>
-      <w:pPr>
-        <w:pStyle w:val="style0"/>
-        <w:jc w:val="both"/>
-      </w:pPr>
-      <w:r>
-        <w:rPr>
-          <w:b w:val="false"/>
-          <w:bCs w:val="false"/>
-        </w:rPr>
+        <w:rPr/>
+      </w:r>
+    </w:p>
+    <w:p>
+      <w:pPr>
+        <w:pStyle w:val="style0"/>
+        <w:jc w:val="both"/>
+      </w:pPr>
+      <w:r>
+        <w:rPr/>
+      </w:r>
+    </w:p>
+    <w:p>
+      <w:pPr>
+        <w:pStyle w:val="style0"/>
+        <w:jc w:val="both"/>
+      </w:pPr>
+      <w:r>
+        <w:rPr/>
+      </w:r>
+    </w:p>
+    <w:p>
+      <w:pPr>
+        <w:pStyle w:val="style0"/>
+        <w:jc w:val="both"/>
+      </w:pPr>
+      <w:r>
+        <w:rPr/>
+      </w:r>
+    </w:p>
+    <w:p>
+      <w:pPr>
+        <w:pStyle w:val="style0"/>
+        <w:jc w:val="both"/>
+      </w:pPr>
+      <w:r>
+        <w:rPr/>
+      </w:r>
+    </w:p>
+    <w:p>
+      <w:pPr>
+        <w:pStyle w:val="style0"/>
+        <w:jc w:val="both"/>
+      </w:pPr>
+      <w:r>
+        <w:rPr/>
+      </w:r>
+    </w:p>
+    <w:p>
+      <w:pPr>
+        <w:pStyle w:val="style0"/>
+        <w:jc w:val="both"/>
+      </w:pPr>
+      <w:r>
+        <w:rPr/>
+      </w:r>
+    </w:p>
+    <w:p>
+      <w:pPr>
+        <w:pStyle w:val="style0"/>
+        <w:jc w:val="both"/>
+      </w:pPr>
+      <w:r>
+        <w:rPr/>
+      </w:r>
+    </w:p>
+    <w:p>
+      <w:pPr>
+        <w:pStyle w:val="style0"/>
+        <w:jc w:val="both"/>
+      </w:pPr>
+      <w:r>
+        <w:rPr/>
       </w:r>
     </w:p>
     <w:p>
@@ -1563,22 +1432,16 @@
         <w:jc w:val="both"/>
       </w:pPr>
       <w:r>
-        <w:rPr>
-          <w:b w:val="false"/>
-          <w:bCs w:val="false"/>
-        </w:rPr>
-      </w:r>
-    </w:p>
-    <w:p>
-      <w:pPr>
-        <w:pStyle w:val="style0"/>
-        <w:jc w:val="both"/>
-      </w:pPr>
-      <w:r>
-        <w:rPr>
-          <w:b w:val="false"/>
-          <w:bCs w:val="false"/>
-        </w:rPr>
+        <w:rPr/>
+      </w:r>
+    </w:p>
+    <w:p>
+      <w:pPr>
+        <w:pStyle w:val="style0"/>
+        <w:jc w:val="both"/>
+      </w:pPr>
+      <w:r>
+        <w:rPr/>
       </w:r>
     </w:p>
     <w:p>
@@ -1604,21 +1467,7 @@
           <w:b w:val="false"/>
           <w:bCs w:val="false"/>
         </w:rPr>
-        <w:t xml:space="preserve">Una vez instalado Wamp Server el equipo, </w:t>
-      </w:r>
-      <w:r>
-        <w:rPr>
-          <w:b w:val="false"/>
-          <w:bCs w:val="false"/>
-        </w:rPr>
-        <w:t>éste</w:t>
-      </w:r>
-      <w:r>
-        <w:rPr>
-          <w:b w:val="false"/>
-          <w:bCs w:val="false"/>
-        </w:rPr>
-        <w:t xml:space="preserve"> se convierte en un servidor web, al incluir </w:t>
+        <w:t xml:space="preserve">Una vez instalado Wamp Server el equipo, éste se convierte en un servidor web, al incluir </w:t>
       </w:r>
       <w:r>
         <w:rPr>
@@ -1632,57 +1481,34 @@
           <w:b w:val="false"/>
           <w:bCs w:val="false"/>
         </w:rPr>
-        <w:t xml:space="preserve">se lo puede usar como servidor para aplicaciones web en modo local, </w:t>
-      </w:r>
-      <w:r>
-        <w:rPr>
-          <w:b w:val="false"/>
-          <w:bCs w:val="false"/>
-        </w:rPr>
-        <w:t>para esto se debe activar la opcion Put Online en las opciones del ícono de wamp, echo esto todos los equipo de la red pueden entrar a las aplicaciones web con un navegador, ingresando con la dirección IP con el protocolo http.</w:t>
-      </w:r>
-      <w:r>
-        <w:rPr>
-          <w:b w:val="false"/>
-          <w:bCs w:val="false"/>
-        </w:rPr>
-        <w:t xml:space="preserve"> </w:t>
-      </w:r>
-    </w:p>
-    <w:p>
-      <w:pPr>
-        <w:pStyle w:val="style0"/>
-        <w:jc w:val="both"/>
-      </w:pPr>
-      <w:r>
-        <w:rPr>
-          <w:b w:val="false"/>
-          <w:bCs w:val="false"/>
-        </w:rPr>
-      </w:r>
-    </w:p>
-    <w:p>
-      <w:pPr>
-        <w:pStyle w:val="style0"/>
-        <w:jc w:val="both"/>
-      </w:pPr>
-      <w:r>
-        <w:rPr>
-          <w:b w:val="false"/>
-          <w:bCs w:val="false"/>
-        </w:rPr>
-        <w:t>P</w:t>
-      </w:r>
-      <w:r>
-        <w:rPr>
-          <w:b w:val="false"/>
-          <w:bCs w:val="false"/>
-        </w:rPr>
-        <w:t xml:space="preserve">ara acceder al servidor se abre un navegador y se escribe </w:t>
+        <w:t xml:space="preserve">se lo puede usar como servidor para aplicaciones web en modo local, para esto se debe activar la opcion Put Online en las opciones del ícono de wamp, echo esto todos los equipo de la red pueden entrar a las aplicaciones web con un navegador, ingresando con la dirección IP con el protocolo http. </w:t>
+      </w:r>
+    </w:p>
+    <w:p>
+      <w:pPr>
+        <w:pStyle w:val="style0"/>
+        <w:jc w:val="both"/>
+      </w:pPr>
+      <w:r>
+        <w:rPr/>
+      </w:r>
+    </w:p>
+    <w:p>
+      <w:pPr>
+        <w:pStyle w:val="style0"/>
+        <w:jc w:val="both"/>
+      </w:pPr>
+      <w:r>
+        <w:rPr>
+          <w:b w:val="false"/>
+          <w:bCs w:val="false"/>
+        </w:rPr>
+        <w:t xml:space="preserve">Para acceder al servidor se abre un navegador y se escribe </w:t>
       </w:r>
       <w:hyperlink r:id="rId15">
         <w:r>
           <w:rPr>
+            <w:rStyle w:val="style16"/>
             <w:rStyle w:val="style16"/>
             <w:b/>
             <w:bCs/>
@@ -1695,20 +1521,14 @@
           <w:b/>
           <w:bCs/>
         </w:rPr>
-        <w:t xml:space="preserve"> </w:t>
-      </w:r>
-      <w:r>
-        <w:rPr>
-          <w:b/>
-          <w:bCs/>
-        </w:rPr>
-        <w:t xml:space="preserve">o </w:t>
+        <w:t xml:space="preserve"> o </w:t>
       </w:r>
       <w:r>
         <w:rPr>
           <w:b w:val="false"/>
           <w:bCs w:val="false"/>
           <w:position w:val="0"/>
+          <w:sz w:val="24"/>
           <w:sz w:val="24"/>
           <w:vertAlign w:val="baseline"/>
         </w:rPr>
@@ -1734,6 +1554,7 @@
       <w:hyperlink r:id="rId16">
         <w:r>
           <w:rPr>
+            <w:rStyle w:val="style16"/>
             <w:rStyle w:val="style16"/>
             <w:b/>
             <w:bCs/>
@@ -1799,10 +1620,7 @@
         <w:jc w:val="both"/>
       </w:pPr>
       <w:r>
-        <w:rPr>
-          <w:b w:val="false"/>
-          <w:bCs w:val="false"/>
-        </w:rPr>
+        <w:rPr/>
       </w:r>
     </w:p>
     <w:p>
@@ -1838,17 +1656,14 @@
         <w:jc w:val="both"/>
       </w:pPr>
       <w:r>
-        <w:rPr>
-          <w:b w:val="false"/>
-          <w:bCs w:val="false"/>
-        </w:rPr>
+        <w:rPr/>
         <w:drawing>
           <wp:anchor allowOverlap="1" behindDoc="0" distB="0" distL="0" distR="0" distT="0" layoutInCell="1" locked="0" relativeHeight="10" simplePos="0">
             <wp:simplePos x="0" y="0"/>
-            <wp:positionH relativeFrom="column">
+            <wp:positionH relativeFrom="character">
               <wp:posOffset>0</wp:posOffset>
             </wp:positionH>
-            <wp:positionV relativeFrom="paragraph">
+            <wp:positionV relativeFrom="line">
               <wp:posOffset>0</wp:posOffset>
             </wp:positionV>
             <wp:extent cx="6120130" cy="3140710"/>
@@ -1923,10 +1738,7 @@
         <w:jc w:val="both"/>
       </w:pPr>
       <w:r>
-        <w:rPr>
-          <w:b/>
-          <w:bCs/>
-        </w:rPr>
+        <w:rPr/>
       </w:r>
     </w:p>
     <w:p>
@@ -1948,29 +1760,23 @@
         <w:jc w:val="both"/>
       </w:pPr>
       <w:r>
-        <w:rPr>
-          <w:b w:val="false"/>
-          <w:bCs w:val="false"/>
-        </w:rPr>
-      </w:r>
-    </w:p>
-    <w:p>
-      <w:pPr>
-        <w:pStyle w:val="style0"/>
-        <w:jc w:val="both"/>
-      </w:pPr>
-      <w:r>
-        <w:rPr>
-          <w:b w:val="false"/>
-          <w:bCs w:val="false"/>
-        </w:rPr>
+        <w:rPr/>
+      </w:r>
+    </w:p>
+    <w:p>
+      <w:pPr>
+        <w:pStyle w:val="style0"/>
+        <w:jc w:val="both"/>
+      </w:pPr>
+      <w:r>
+        <w:rPr/>
         <w:drawing>
           <wp:anchor allowOverlap="1" behindDoc="0" distB="0" distL="0" distR="0" distT="0" layoutInCell="1" locked="0" relativeHeight="11" simplePos="0">
             <wp:simplePos x="0" y="0"/>
-            <wp:positionH relativeFrom="column">
+            <wp:positionH relativeFrom="character">
               <wp:posOffset>2019300</wp:posOffset>
             </wp:positionH>
-            <wp:positionV relativeFrom="paragraph">
+            <wp:positionV relativeFrom="line">
               <wp:posOffset>0</wp:posOffset>
             </wp:positionV>
             <wp:extent cx="2081530" cy="2945765"/>
@@ -2025,202 +1831,151 @@
         <w:jc w:val="both"/>
       </w:pPr>
       <w:r>
-        <w:rPr>
-          <w:b w:val="false"/>
-          <w:bCs w:val="false"/>
-        </w:rPr>
-      </w:r>
-    </w:p>
-    <w:p>
-      <w:pPr>
-        <w:pStyle w:val="style0"/>
-        <w:jc w:val="both"/>
-      </w:pPr>
-      <w:r>
-        <w:rPr>
-          <w:b w:val="false"/>
-          <w:bCs w:val="false"/>
-        </w:rPr>
-      </w:r>
-    </w:p>
-    <w:p>
-      <w:pPr>
-        <w:pStyle w:val="style0"/>
-        <w:jc w:val="both"/>
-      </w:pPr>
-      <w:r>
-        <w:rPr>
-          <w:b w:val="false"/>
-          <w:bCs w:val="false"/>
-        </w:rPr>
-      </w:r>
-    </w:p>
-    <w:p>
-      <w:pPr>
-        <w:pStyle w:val="style0"/>
-        <w:jc w:val="both"/>
-      </w:pPr>
-      <w:r>
-        <w:rPr>
-          <w:b w:val="false"/>
-          <w:bCs w:val="false"/>
-        </w:rPr>
-      </w:r>
-    </w:p>
-    <w:p>
-      <w:pPr>
-        <w:pStyle w:val="style0"/>
-        <w:jc w:val="both"/>
-      </w:pPr>
-      <w:r>
-        <w:rPr>
-          <w:b w:val="false"/>
-          <w:bCs w:val="false"/>
-        </w:rPr>
-      </w:r>
-    </w:p>
-    <w:p>
-      <w:pPr>
-        <w:pStyle w:val="style0"/>
-        <w:jc w:val="both"/>
-      </w:pPr>
-      <w:r>
-        <w:rPr>
-          <w:b w:val="false"/>
-          <w:bCs w:val="false"/>
-        </w:rPr>
-      </w:r>
-    </w:p>
-    <w:p>
-      <w:pPr>
-        <w:pStyle w:val="style0"/>
-        <w:jc w:val="both"/>
-      </w:pPr>
-      <w:r>
-        <w:rPr>
-          <w:b w:val="false"/>
-          <w:bCs w:val="false"/>
-        </w:rPr>
-      </w:r>
-    </w:p>
-    <w:p>
-      <w:pPr>
-        <w:pStyle w:val="style0"/>
-        <w:jc w:val="both"/>
-      </w:pPr>
-      <w:r>
-        <w:rPr>
-          <w:b w:val="false"/>
-          <w:bCs w:val="false"/>
-        </w:rPr>
-      </w:r>
-    </w:p>
-    <w:p>
-      <w:pPr>
-        <w:pStyle w:val="style0"/>
-        <w:jc w:val="both"/>
-      </w:pPr>
-      <w:r>
-        <w:rPr>
-          <w:b w:val="false"/>
-          <w:bCs w:val="false"/>
-        </w:rPr>
-      </w:r>
-    </w:p>
-    <w:p>
-      <w:pPr>
-        <w:pStyle w:val="style0"/>
-        <w:jc w:val="both"/>
-      </w:pPr>
-      <w:r>
-        <w:rPr>
-          <w:b w:val="false"/>
-          <w:bCs w:val="false"/>
-        </w:rPr>
-      </w:r>
-    </w:p>
-    <w:p>
-      <w:pPr>
-        <w:pStyle w:val="style0"/>
-        <w:jc w:val="both"/>
-      </w:pPr>
-      <w:r>
-        <w:rPr>
-          <w:b w:val="false"/>
-          <w:bCs w:val="false"/>
-        </w:rPr>
-      </w:r>
-    </w:p>
-    <w:p>
-      <w:pPr>
-        <w:pStyle w:val="style0"/>
-        <w:jc w:val="both"/>
-      </w:pPr>
-      <w:r>
-        <w:rPr>
-          <w:b w:val="false"/>
-          <w:bCs w:val="false"/>
-        </w:rPr>
-      </w:r>
-    </w:p>
-    <w:p>
-      <w:pPr>
-        <w:pStyle w:val="style0"/>
-        <w:jc w:val="both"/>
-      </w:pPr>
-      <w:r>
-        <w:rPr>
-          <w:b w:val="false"/>
-          <w:bCs w:val="false"/>
-        </w:rPr>
-      </w:r>
-    </w:p>
-    <w:p>
-      <w:pPr>
-        <w:pStyle w:val="style0"/>
-        <w:jc w:val="both"/>
-      </w:pPr>
-      <w:r>
-        <w:rPr>
-          <w:b w:val="false"/>
-          <w:bCs w:val="false"/>
-        </w:rPr>
-      </w:r>
-    </w:p>
-    <w:p>
-      <w:pPr>
-        <w:pStyle w:val="style0"/>
-        <w:jc w:val="both"/>
-      </w:pPr>
-      <w:r>
-        <w:rPr>
-          <w:b w:val="false"/>
-          <w:bCs w:val="false"/>
-        </w:rPr>
-      </w:r>
-    </w:p>
-    <w:p>
-      <w:pPr>
-        <w:pStyle w:val="style0"/>
-        <w:jc w:val="both"/>
-      </w:pPr>
-      <w:r>
-        <w:rPr>
-          <w:b w:val="false"/>
-          <w:bCs w:val="false"/>
-        </w:rPr>
-      </w:r>
-    </w:p>
-    <w:p>
-      <w:pPr>
-        <w:pStyle w:val="style0"/>
-        <w:jc w:val="both"/>
-      </w:pPr>
-      <w:r>
-        <w:rPr>
-          <w:b w:val="false"/>
-          <w:bCs w:val="false"/>
-        </w:rPr>
+        <w:rPr/>
+      </w:r>
+    </w:p>
+    <w:p>
+      <w:pPr>
+        <w:pStyle w:val="style0"/>
+        <w:jc w:val="both"/>
+      </w:pPr>
+      <w:r>
+        <w:rPr/>
+      </w:r>
+    </w:p>
+    <w:p>
+      <w:pPr>
+        <w:pStyle w:val="style0"/>
+        <w:jc w:val="both"/>
+      </w:pPr>
+      <w:r>
+        <w:rPr/>
+      </w:r>
+    </w:p>
+    <w:p>
+      <w:pPr>
+        <w:pStyle w:val="style0"/>
+        <w:jc w:val="both"/>
+      </w:pPr>
+      <w:r>
+        <w:rPr/>
+      </w:r>
+    </w:p>
+    <w:p>
+      <w:pPr>
+        <w:pStyle w:val="style0"/>
+        <w:jc w:val="both"/>
+      </w:pPr>
+      <w:r>
+        <w:rPr/>
+      </w:r>
+    </w:p>
+    <w:p>
+      <w:pPr>
+        <w:pStyle w:val="style0"/>
+        <w:jc w:val="both"/>
+      </w:pPr>
+      <w:r>
+        <w:rPr/>
+      </w:r>
+    </w:p>
+    <w:p>
+      <w:pPr>
+        <w:pStyle w:val="style0"/>
+        <w:jc w:val="both"/>
+      </w:pPr>
+      <w:r>
+        <w:rPr/>
+      </w:r>
+    </w:p>
+    <w:p>
+      <w:pPr>
+        <w:pStyle w:val="style0"/>
+        <w:jc w:val="both"/>
+      </w:pPr>
+      <w:r>
+        <w:rPr/>
+      </w:r>
+    </w:p>
+    <w:p>
+      <w:pPr>
+        <w:pStyle w:val="style0"/>
+        <w:jc w:val="both"/>
+      </w:pPr>
+      <w:r>
+        <w:rPr/>
+      </w:r>
+    </w:p>
+    <w:p>
+      <w:pPr>
+        <w:pStyle w:val="style0"/>
+        <w:jc w:val="both"/>
+      </w:pPr>
+      <w:r>
+        <w:rPr/>
+      </w:r>
+    </w:p>
+    <w:p>
+      <w:pPr>
+        <w:pStyle w:val="style0"/>
+        <w:jc w:val="both"/>
+      </w:pPr>
+      <w:r>
+        <w:rPr/>
+      </w:r>
+    </w:p>
+    <w:p>
+      <w:pPr>
+        <w:pStyle w:val="style0"/>
+        <w:jc w:val="both"/>
+      </w:pPr>
+      <w:r>
+        <w:rPr/>
+      </w:r>
+    </w:p>
+    <w:p>
+      <w:pPr>
+        <w:pStyle w:val="style0"/>
+        <w:jc w:val="both"/>
+      </w:pPr>
+      <w:r>
+        <w:rPr/>
+      </w:r>
+    </w:p>
+    <w:p>
+      <w:pPr>
+        <w:pStyle w:val="style0"/>
+        <w:jc w:val="both"/>
+      </w:pPr>
+      <w:r>
+        <w:rPr/>
+      </w:r>
+    </w:p>
+    <w:p>
+      <w:pPr>
+        <w:pStyle w:val="style0"/>
+        <w:jc w:val="both"/>
+      </w:pPr>
+      <w:r>
+        <w:rPr/>
+      </w:r>
+    </w:p>
+    <w:p>
+      <w:pPr>
+        <w:pStyle w:val="style0"/>
+        <w:jc w:val="both"/>
+      </w:pPr>
+      <w:r>
+        <w:rPr/>
+      </w:r>
+    </w:p>
+    <w:p>
+      <w:pPr>
+        <w:pStyle w:val="style0"/>
+        <w:jc w:val="both"/>
+      </w:pPr>
+      <w:r>
+        <w:rPr/>
       </w:r>
     </w:p>
     <w:p>
@@ -2270,29 +2025,23 @@
         <w:jc w:val="both"/>
       </w:pPr>
       <w:r>
-        <w:rPr>
-          <w:b w:val="false"/>
-          <w:bCs w:val="false"/>
-        </w:rPr>
-      </w:r>
-    </w:p>
-    <w:p>
-      <w:pPr>
-        <w:pStyle w:val="style0"/>
-        <w:jc w:val="both"/>
-      </w:pPr>
-      <w:r>
-        <w:rPr>
-          <w:b w:val="false"/>
-          <w:bCs w:val="false"/>
-        </w:rPr>
+        <w:rPr/>
+      </w:r>
+    </w:p>
+    <w:p>
+      <w:pPr>
+        <w:pStyle w:val="style0"/>
+        <w:jc w:val="both"/>
+      </w:pPr>
+      <w:r>
+        <w:rPr/>
         <w:drawing>
           <wp:anchor allowOverlap="1" behindDoc="0" distB="0" distL="0" distR="0" distT="0" layoutInCell="1" locked="0" relativeHeight="12" simplePos="0">
             <wp:simplePos x="0" y="0"/>
-            <wp:positionH relativeFrom="column">
+            <wp:positionH relativeFrom="character">
               <wp:posOffset>0</wp:posOffset>
             </wp:positionH>
-            <wp:positionV relativeFrom="paragraph">
+            <wp:positionV relativeFrom="line">
               <wp:posOffset>0</wp:posOffset>
             </wp:positionV>
             <wp:extent cx="6120130" cy="3003550"/>
@@ -2388,20 +2137,17 @@
         <w:jc w:val="both"/>
       </w:pPr>
       <w:r>
-        <w:rPr>
-          <w:b w:val="false"/>
-          <w:bCs w:val="false"/>
-        </w:rPr>
+        <w:rPr/>
         <w:drawing>
           <wp:anchor allowOverlap="1" behindDoc="0" distB="0" distL="0" distR="0" distT="0" layoutInCell="1" locked="0" relativeHeight="13" simplePos="0">
             <wp:simplePos x="0" y="0"/>
-            <wp:positionH relativeFrom="column">
+            <wp:positionH relativeFrom="character">
               <wp:posOffset>1364615</wp:posOffset>
             </wp:positionH>
-            <wp:positionV relativeFrom="paragraph">
+            <wp:positionV relativeFrom="line">
               <wp:posOffset>0</wp:posOffset>
             </wp:positionV>
-            <wp:extent cx="3390900" cy="933450"/>
+            <wp:extent cx="3390900" cy="932815"/>
             <wp:effectExtent b="0" l="0" r="0" t="0"/>
             <wp:wrapSquare wrapText="largest"/>
             <wp:docPr descr="" id="13" name="Picture"/>
@@ -2427,7 +2173,7 @@
                   <pic:spPr bwMode="auto">
                     <a:xfrm>
                       <a:off x="0" y="0"/>
-                      <a:ext cx="3390900" cy="933450"/>
+                      <a:ext cx="3390900" cy="932815"/>
                     </a:xfrm>
                     <a:prstGeom prst="rect">
                       <a:avLst/>
@@ -2453,58 +2199,43 @@
         <w:jc w:val="both"/>
       </w:pPr>
       <w:r>
-        <w:rPr>
-          <w:b w:val="false"/>
-          <w:bCs w:val="false"/>
-        </w:rPr>
-      </w:r>
-    </w:p>
-    <w:p>
-      <w:pPr>
-        <w:pStyle w:val="style0"/>
-        <w:jc w:val="both"/>
-      </w:pPr>
-      <w:r>
-        <w:rPr>
-          <w:b w:val="false"/>
-          <w:bCs w:val="false"/>
-        </w:rPr>
-      </w:r>
-    </w:p>
-    <w:p>
-      <w:pPr>
-        <w:pStyle w:val="style0"/>
-        <w:jc w:val="both"/>
-      </w:pPr>
-      <w:r>
-        <w:rPr>
-          <w:b w:val="false"/>
-          <w:bCs w:val="false"/>
-        </w:rPr>
-      </w:r>
-    </w:p>
-    <w:p>
-      <w:pPr>
-        <w:pStyle w:val="style0"/>
-        <w:jc w:val="both"/>
-      </w:pPr>
-      <w:r>
-        <w:rPr>
-          <w:b w:val="false"/>
-          <w:bCs w:val="false"/>
-        </w:rPr>
-      </w:r>
-    </w:p>
-    <w:p>
-      <w:pPr>
-        <w:pStyle w:val="style0"/>
-        <w:jc w:val="both"/>
-      </w:pPr>
-      <w:r>
-        <w:rPr>
-          <w:b w:val="false"/>
-          <w:bCs w:val="false"/>
-        </w:rPr>
+        <w:rPr/>
+      </w:r>
+    </w:p>
+    <w:p>
+      <w:pPr>
+        <w:pStyle w:val="style0"/>
+        <w:jc w:val="both"/>
+      </w:pPr>
+      <w:r>
+        <w:rPr/>
+      </w:r>
+    </w:p>
+    <w:p>
+      <w:pPr>
+        <w:pStyle w:val="style0"/>
+        <w:jc w:val="both"/>
+      </w:pPr>
+      <w:r>
+        <w:rPr/>
+      </w:r>
+    </w:p>
+    <w:p>
+      <w:pPr>
+        <w:pStyle w:val="style0"/>
+        <w:jc w:val="both"/>
+      </w:pPr>
+      <w:r>
+        <w:rPr/>
+      </w:r>
+    </w:p>
+    <w:p>
+      <w:pPr>
+        <w:pStyle w:val="style0"/>
+        <w:jc w:val="both"/>
+      </w:pPr>
+      <w:r>
+        <w:rPr/>
       </w:r>
     </w:p>
     <w:p>
@@ -2526,17 +2257,14 @@
         <w:jc w:val="both"/>
       </w:pPr>
       <w:r>
-        <w:rPr>
-          <w:b w:val="false"/>
-          <w:bCs w:val="false"/>
-        </w:rPr>
+        <w:rPr/>
         <w:drawing>
           <wp:anchor allowOverlap="1" behindDoc="0" distB="0" distL="0" distR="0" distT="0" layoutInCell="1" locked="0" relativeHeight="14" simplePos="0">
             <wp:simplePos x="0" y="0"/>
-            <wp:positionH relativeFrom="column">
+            <wp:positionH relativeFrom="character">
               <wp:posOffset>0</wp:posOffset>
             </wp:positionH>
-            <wp:positionV relativeFrom="paragraph">
+            <wp:positionV relativeFrom="line">
               <wp:posOffset>0</wp:posOffset>
             </wp:positionV>
             <wp:extent cx="6120130" cy="3007995"/>
@@ -2591,58 +2319,43 @@
         <w:jc w:val="both"/>
       </w:pPr>
       <w:r>
-        <w:rPr>
-          <w:b w:val="false"/>
-          <w:bCs w:val="false"/>
-        </w:rPr>
-      </w:r>
-    </w:p>
-    <w:p>
-      <w:pPr>
-        <w:pStyle w:val="style0"/>
-        <w:jc w:val="both"/>
-      </w:pPr>
-      <w:r>
-        <w:rPr>
-          <w:b w:val="false"/>
-          <w:bCs w:val="false"/>
-        </w:rPr>
-      </w:r>
-    </w:p>
-    <w:p>
-      <w:pPr>
-        <w:pStyle w:val="style0"/>
-        <w:jc w:val="both"/>
-      </w:pPr>
-      <w:r>
-        <w:rPr>
-          <w:b w:val="false"/>
-          <w:bCs w:val="false"/>
-        </w:rPr>
-      </w:r>
-    </w:p>
-    <w:p>
-      <w:pPr>
-        <w:pStyle w:val="style0"/>
-        <w:jc w:val="both"/>
-      </w:pPr>
-      <w:r>
-        <w:rPr>
-          <w:b w:val="false"/>
-          <w:bCs w:val="false"/>
-        </w:rPr>
-      </w:r>
-    </w:p>
-    <w:p>
-      <w:pPr>
-        <w:pStyle w:val="style0"/>
-        <w:jc w:val="both"/>
-      </w:pPr>
-      <w:r>
-        <w:rPr>
-          <w:b w:val="false"/>
-          <w:bCs w:val="false"/>
-        </w:rPr>
+        <w:rPr/>
+      </w:r>
+    </w:p>
+    <w:p>
+      <w:pPr>
+        <w:pStyle w:val="style0"/>
+        <w:jc w:val="both"/>
+      </w:pPr>
+      <w:r>
+        <w:rPr/>
+      </w:r>
+    </w:p>
+    <w:p>
+      <w:pPr>
+        <w:pStyle w:val="style0"/>
+        <w:jc w:val="both"/>
+      </w:pPr>
+      <w:r>
+        <w:rPr/>
+      </w:r>
+    </w:p>
+    <w:p>
+      <w:pPr>
+        <w:pStyle w:val="style0"/>
+        <w:jc w:val="both"/>
+      </w:pPr>
+      <w:r>
+        <w:rPr/>
+      </w:r>
+    </w:p>
+    <w:p>
+      <w:pPr>
+        <w:pStyle w:val="style0"/>
+        <w:jc w:val="both"/>
+      </w:pPr>
+      <w:r>
+        <w:rPr/>
       </w:r>
     </w:p>
     <w:p>
@@ -2664,17 +2377,14 @@
         <w:jc w:val="both"/>
       </w:pPr>
       <w:r>
-        <w:rPr>
-          <w:b w:val="false"/>
-          <w:bCs w:val="false"/>
-        </w:rPr>
+        <w:rPr/>
         <w:drawing>
           <wp:anchor allowOverlap="1" behindDoc="0" distB="0" distL="0" distR="0" distT="0" layoutInCell="1" locked="0" relativeHeight="17" simplePos="0">
             <wp:simplePos x="0" y="0"/>
-            <wp:positionH relativeFrom="column">
+            <wp:positionH relativeFrom="character">
               <wp:posOffset>459740</wp:posOffset>
             </wp:positionH>
-            <wp:positionV relativeFrom="paragraph">
+            <wp:positionV relativeFrom="line">
               <wp:posOffset>0</wp:posOffset>
             </wp:positionV>
             <wp:extent cx="5200650" cy="1303655"/>
@@ -2729,20 +2439,17 @@
         <w:jc w:val="both"/>
       </w:pPr>
       <w:r>
-        <w:rPr>
-          <w:b w:val="false"/>
-          <w:bCs w:val="false"/>
-        </w:rPr>
+        <w:rPr/>
         <w:drawing>
           <wp:anchor allowOverlap="1" behindDoc="0" distB="0" distL="0" distR="0" distT="0" layoutInCell="1" locked="0" relativeHeight="18" simplePos="0">
             <wp:simplePos x="0" y="0"/>
-            <wp:positionH relativeFrom="column">
+            <wp:positionH relativeFrom="character">
               <wp:posOffset>535940</wp:posOffset>
             </wp:positionH>
-            <wp:positionV relativeFrom="paragraph">
+            <wp:positionV relativeFrom="line">
               <wp:posOffset>0</wp:posOffset>
             </wp:positionV>
-            <wp:extent cx="5048250" cy="1895475"/>
+            <wp:extent cx="5047615" cy="1895475"/>
             <wp:effectExtent b="0" l="0" r="0" t="0"/>
             <wp:wrapSquare wrapText="largest"/>
             <wp:docPr descr="" id="16" name="Picture"/>
@@ -2768,7 +2475,7 @@
                   <pic:spPr bwMode="auto">
                     <a:xfrm>
                       <a:off x="0" y="0"/>
-                      <a:ext cx="5048250" cy="1895475"/>
+                      <a:ext cx="5047615" cy="1895475"/>
                     </a:xfrm>
                     <a:prstGeom prst="rect">
                       <a:avLst/>
@@ -2798,36 +2505,26 @@
           <w:b w:val="false"/>
           <w:bCs w:val="false"/>
         </w:rPr>
-        <w:t>Con esto ya tenemos creada la base de datos, ahora a</w:t>
-      </w:r>
-      <w:r>
-        <w:rPr>
-          <w:b w:val="false"/>
-          <w:bCs w:val="false"/>
-        </w:rPr>
-        <w:t>ntes de proceder vamos a ubicar los archivos en los lugares pertinentes, copiamos en archivo ispade.zip a la dirección “C\wamp\www\” y lo extraemos:</w:t>
-      </w:r>
-    </w:p>
-    <w:p>
-      <w:pPr>
-        <w:pStyle w:val="style0"/>
-        <w:jc w:val="both"/>
-      </w:pPr>
-      <w:r>
-        <w:rPr>
-          <w:b w:val="false"/>
-          <w:bCs w:val="false"/>
-        </w:rPr>
+        <w:t>Con esto ya tenemos creada la base de datos, ahora antes de proceder vamos a ubicar los archivos en los lugares pertinentes, copiamos en archivo ispade.zip a la dirección “C\wamp\www\” y lo extraemos:</w:t>
+      </w:r>
+    </w:p>
+    <w:p>
+      <w:pPr>
+        <w:pStyle w:val="style0"/>
+        <w:jc w:val="both"/>
+      </w:pPr>
+      <w:r>
+        <w:rPr/>
         <w:drawing>
           <wp:anchor allowOverlap="1" behindDoc="0" distB="0" distL="0" distR="0" distT="0" layoutInCell="1" locked="0" relativeHeight="15" simplePos="0">
             <wp:simplePos x="0" y="0"/>
-            <wp:positionH relativeFrom="column">
+            <wp:positionH relativeFrom="character">
               <wp:posOffset>0</wp:posOffset>
             </wp:positionH>
-            <wp:positionV relativeFrom="paragraph">
+            <wp:positionV relativeFrom="line">
               <wp:posOffset>0</wp:posOffset>
             </wp:positionV>
-            <wp:extent cx="6120130" cy="2399030"/>
+            <wp:extent cx="6120130" cy="2398395"/>
             <wp:effectExtent b="0" l="0" r="0" t="0"/>
             <wp:wrapSquare wrapText="largest"/>
             <wp:docPr descr="" id="17" name="Picture"/>
@@ -2853,7 +2550,7 @@
                   <pic:spPr bwMode="auto">
                     <a:xfrm>
                       <a:off x="0" y="0"/>
-                      <a:ext cx="6120130" cy="2399030"/>
+                      <a:ext cx="6120130" cy="2398395"/>
                     </a:xfrm>
                     <a:prstGeom prst="rect">
                       <a:avLst/>
@@ -2906,118 +2603,88 @@
         <w:jc w:val="both"/>
       </w:pPr>
       <w:r>
-        <w:rPr>
-          <w:b w:val="false"/>
-          <w:bCs w:val="false"/>
-        </w:rPr>
-      </w:r>
-    </w:p>
-    <w:p>
-      <w:pPr>
-        <w:pStyle w:val="style0"/>
-        <w:jc w:val="both"/>
-      </w:pPr>
-      <w:r>
-        <w:rPr>
-          <w:b w:val="false"/>
-          <w:bCs w:val="false"/>
-        </w:rPr>
-      </w:r>
-    </w:p>
-    <w:p>
-      <w:pPr>
-        <w:pStyle w:val="style0"/>
-        <w:jc w:val="both"/>
-      </w:pPr>
-      <w:r>
-        <w:rPr>
-          <w:b w:val="false"/>
-          <w:bCs w:val="false"/>
-        </w:rPr>
-      </w:r>
-    </w:p>
-    <w:p>
-      <w:pPr>
-        <w:pStyle w:val="style0"/>
-        <w:jc w:val="both"/>
-      </w:pPr>
-      <w:r>
-        <w:rPr>
-          <w:b w:val="false"/>
-          <w:bCs w:val="false"/>
-        </w:rPr>
-      </w:r>
-    </w:p>
-    <w:p>
-      <w:pPr>
-        <w:pStyle w:val="style0"/>
-        <w:jc w:val="both"/>
-      </w:pPr>
-      <w:r>
-        <w:rPr>
-          <w:b w:val="false"/>
-          <w:bCs w:val="false"/>
-        </w:rPr>
-      </w:r>
-    </w:p>
-    <w:p>
-      <w:pPr>
-        <w:pStyle w:val="style0"/>
-        <w:jc w:val="both"/>
-      </w:pPr>
-      <w:r>
-        <w:rPr>
-          <w:b w:val="false"/>
-          <w:bCs w:val="false"/>
-        </w:rPr>
-      </w:r>
-    </w:p>
-    <w:p>
-      <w:pPr>
-        <w:pStyle w:val="style0"/>
-        <w:jc w:val="both"/>
-      </w:pPr>
-      <w:r>
-        <w:rPr>
-          <w:b w:val="false"/>
-          <w:bCs w:val="false"/>
-        </w:rPr>
-      </w:r>
-    </w:p>
-    <w:p>
-      <w:pPr>
-        <w:pStyle w:val="style0"/>
-        <w:jc w:val="both"/>
-      </w:pPr>
-      <w:r>
-        <w:rPr>
-          <w:b w:val="false"/>
-          <w:bCs w:val="false"/>
-        </w:rPr>
-      </w:r>
-    </w:p>
-    <w:p>
-      <w:pPr>
-        <w:pStyle w:val="style0"/>
-        <w:jc w:val="both"/>
-      </w:pPr>
-      <w:r>
-        <w:rPr>
-          <w:b w:val="false"/>
-          <w:bCs w:val="false"/>
-        </w:rPr>
-      </w:r>
-    </w:p>
-    <w:p>
-      <w:pPr>
-        <w:pStyle w:val="style0"/>
-        <w:jc w:val="both"/>
-      </w:pPr>
-      <w:r>
-        <w:rPr>
-          <w:b w:val="false"/>
-          <w:bCs w:val="false"/>
-        </w:rPr>
+        <w:rPr/>
+      </w:r>
+    </w:p>
+    <w:p>
+      <w:pPr>
+        <w:pStyle w:val="style0"/>
+        <w:jc w:val="both"/>
+      </w:pPr>
+      <w:r>
+        <w:rPr/>
+      </w:r>
+    </w:p>
+    <w:p>
+      <w:pPr>
+        <w:pStyle w:val="style0"/>
+        <w:jc w:val="both"/>
+      </w:pPr>
+      <w:r>
+        <w:rPr/>
+      </w:r>
+    </w:p>
+    <w:p>
+      <w:pPr>
+        <w:pStyle w:val="style0"/>
+        <w:jc w:val="both"/>
+      </w:pPr>
+      <w:r>
+        <w:rPr/>
+      </w:r>
+    </w:p>
+    <w:p>
+      <w:pPr>
+        <w:pStyle w:val="style0"/>
+        <w:jc w:val="both"/>
+      </w:pPr>
+      <w:r>
+        <w:rPr/>
+      </w:r>
+    </w:p>
+    <w:p>
+      <w:pPr>
+        <w:pStyle w:val="style0"/>
+        <w:jc w:val="both"/>
+      </w:pPr>
+      <w:r>
+        <w:rPr/>
+      </w:r>
+    </w:p>
+    <w:p>
+      <w:pPr>
+        <w:pStyle w:val="style0"/>
+        <w:jc w:val="both"/>
+      </w:pPr>
+      <w:r>
+        <w:rPr/>
+      </w:r>
+    </w:p>
+    <w:p>
+      <w:pPr>
+        <w:pStyle w:val="style0"/>
+        <w:jc w:val="both"/>
+      </w:pPr>
+      <w:r>
+        <w:rPr/>
+      </w:r>
+    </w:p>
+    <w:p>
+      <w:pPr>
+        <w:pStyle w:val="style0"/>
+        <w:jc w:val="both"/>
+      </w:pPr>
+      <w:r>
+        <w:rPr/>
+      </w:r>
+    </w:p>
+    <w:p>
+      <w:pPr>
+        <w:pStyle w:val="style0"/>
+        <w:jc w:val="both"/>
+      </w:pPr>
+      <w:r>
+        <w:rPr/>
       </w:r>
     </w:p>
     <w:p>
@@ -3039,32 +2706,26 @@
         <w:jc w:val="both"/>
       </w:pPr>
       <w:r>
-        <w:rPr>
-          <w:b w:val="false"/>
-          <w:bCs w:val="false"/>
-        </w:rPr>
-      </w:r>
-    </w:p>
-    <w:p>
-      <w:pPr>
-        <w:pStyle w:val="style0"/>
-        <w:jc w:val="both"/>
-      </w:pPr>
-      <w:r>
-        <w:rPr>
-          <w:b w:val="false"/>
-          <w:bCs w:val="false"/>
-        </w:rPr>
+        <w:rPr/>
+      </w:r>
+    </w:p>
+    <w:p>
+      <w:pPr>
+        <w:pStyle w:val="style0"/>
+        <w:jc w:val="both"/>
+      </w:pPr>
+      <w:r>
+        <w:rPr/>
         <w:drawing>
           <wp:anchor allowOverlap="1" behindDoc="0" distB="0" distL="0" distR="0" distT="0" layoutInCell="1" locked="0" relativeHeight="16" simplePos="0">
             <wp:simplePos x="0" y="0"/>
-            <wp:positionH relativeFrom="column">
+            <wp:positionH relativeFrom="character">
               <wp:posOffset>0</wp:posOffset>
             </wp:positionH>
-            <wp:positionV relativeFrom="paragraph">
+            <wp:positionV relativeFrom="line">
               <wp:posOffset>0</wp:posOffset>
             </wp:positionV>
-            <wp:extent cx="6120130" cy="2590165"/>
+            <wp:extent cx="6120130" cy="2589530"/>
             <wp:effectExtent b="0" l="0" r="0" t="0"/>
             <wp:wrapSquare wrapText="largest"/>
             <wp:docPr descr="" id="18" name="Picture"/>
@@ -3090,7 +2751,7 @@
                   <pic:spPr bwMode="auto">
                     <a:xfrm>
                       <a:off x="0" y="0"/>
-                      <a:ext cx="6120130" cy="2590165"/>
+                      <a:ext cx="6120130" cy="2589530"/>
                     </a:xfrm>
                     <a:prstGeom prst="rect">
                       <a:avLst/>
@@ -3129,20 +2790,17 @@
         <w:jc w:val="both"/>
       </w:pPr>
       <w:r>
-        <w:rPr>
-          <w:b w:val="false"/>
-          <w:bCs w:val="false"/>
-        </w:rPr>
+        <w:rPr/>
         <w:drawing>
           <wp:anchor allowOverlap="1" behindDoc="0" distB="0" distL="0" distR="0" distT="0" layoutInCell="1" locked="0" relativeHeight="19" simplePos="0">
             <wp:simplePos x="0" y="0"/>
-            <wp:positionH relativeFrom="column">
+            <wp:positionH relativeFrom="character">
               <wp:posOffset>255270</wp:posOffset>
             </wp:positionH>
-            <wp:positionV relativeFrom="paragraph">
+            <wp:positionV relativeFrom="line">
               <wp:posOffset>0</wp:posOffset>
             </wp:positionV>
-            <wp:extent cx="5610225" cy="1743075"/>
+            <wp:extent cx="5609590" cy="1743075"/>
             <wp:effectExtent b="0" l="0" r="0" t="0"/>
             <wp:wrapSquare wrapText="largest"/>
             <wp:docPr descr="" id="19" name="Picture"/>
@@ -3168,7 +2826,7 @@
                   <pic:spPr bwMode="auto">
                     <a:xfrm>
                       <a:off x="0" y="0"/>
-                      <a:ext cx="5610225" cy="1743075"/>
+                      <a:ext cx="5609590" cy="1743075"/>
                     </a:xfrm>
                     <a:prstGeom prst="rect">
                       <a:avLst/>
@@ -3223,10 +2881,7 @@
         <w:jc w:val="both"/>
       </w:pPr>
       <w:r>
-        <w:rPr>
-          <w:b w:val="false"/>
-          <w:bCs w:val="false"/>
-        </w:rPr>
+        <w:rPr/>
       </w:r>
     </w:p>
     <w:p>
@@ -3236,10 +2891,7 @@
         <w:jc w:val="both"/>
       </w:pPr>
       <w:r>
-        <w:rPr>
-          <w:b w:val="false"/>
-          <w:bCs w:val="false"/>
-        </w:rPr>
+        <w:rPr/>
       </w:r>
     </w:p>
     <w:p>
@@ -3249,10 +2901,7 @@
         <w:jc w:val="both"/>
       </w:pPr>
       <w:r>
-        <w:rPr>
-          <w:b w:val="false"/>
-          <w:bCs w:val="false"/>
-        </w:rPr>
+        <w:rPr/>
       </w:r>
     </w:p>
     <w:p>
@@ -3262,10 +2911,7 @@
         <w:jc w:val="both"/>
       </w:pPr>
       <w:r>
-        <w:rPr>
-          <w:b w:val="false"/>
-          <w:bCs w:val="false"/>
-        </w:rPr>
+        <w:rPr/>
       </w:r>
     </w:p>
     <w:p>
@@ -3275,10 +2921,7 @@
         <w:jc w:val="both"/>
       </w:pPr>
       <w:r>
-        <w:rPr>
-          <w:b w:val="false"/>
-          <w:bCs w:val="false"/>
-        </w:rPr>
+        <w:rPr/>
       </w:r>
     </w:p>
     <w:p>
@@ -3288,10 +2931,7 @@
         <w:jc w:val="both"/>
       </w:pPr>
       <w:r>
-        <w:rPr>
-          <w:b w:val="false"/>
-          <w:bCs w:val="false"/>
-        </w:rPr>
+        <w:rPr/>
       </w:r>
     </w:p>
     <w:p>
@@ -3301,10 +2941,7 @@
         <w:jc w:val="both"/>
       </w:pPr>
       <w:r>
-        <w:rPr>
-          <w:b w:val="false"/>
-          <w:bCs w:val="false"/>
-        </w:rPr>
+        <w:rPr/>
       </w:r>
     </w:p>
     <w:p>
@@ -3314,10 +2951,7 @@
         <w:jc w:val="both"/>
       </w:pPr>
       <w:r>
-        <w:rPr>
-          <w:b w:val="false"/>
-          <w:bCs w:val="false"/>
-        </w:rPr>
+        <w:rPr/>
       </w:r>
     </w:p>
     <w:p>
@@ -3327,10 +2961,7 @@
         <w:jc w:val="both"/>
       </w:pPr>
       <w:r>
-        <w:rPr>
-          <w:b w:val="false"/>
-          <w:bCs w:val="false"/>
-        </w:rPr>
+        <w:rPr/>
       </w:r>
     </w:p>
     <w:p>
@@ -3340,10 +2971,7 @@
         <w:jc w:val="both"/>
       </w:pPr>
       <w:r>
-        <w:rPr>
-          <w:b w:val="false"/>
-          <w:bCs w:val="false"/>
-        </w:rPr>
+        <w:rPr/>
       </w:r>
     </w:p>
     <w:p>
@@ -3353,10 +2981,7 @@
         <w:jc w:val="both"/>
       </w:pPr>
       <w:r>
-        <w:rPr>
-          <w:b w:val="false"/>
-          <w:bCs w:val="false"/>
-        </w:rPr>
+        <w:rPr/>
       </w:r>
     </w:p>
     <w:p>
@@ -3366,10 +2991,7 @@
         <w:jc w:val="both"/>
       </w:pPr>
       <w:r>
-        <w:rPr>
-          <w:b w:val="false"/>
-          <w:bCs w:val="false"/>
-        </w:rPr>
+        <w:rPr/>
       </w:r>
     </w:p>
     <w:p>
@@ -3379,10 +3001,7 @@
         <w:jc w:val="both"/>
       </w:pPr>
       <w:r>
-        <w:rPr>
-          <w:b w:val="false"/>
-          <w:bCs w:val="false"/>
-        </w:rPr>
+        <w:rPr/>
       </w:r>
     </w:p>
     <w:p>
@@ -3392,10 +3011,7 @@
         <w:jc w:val="both"/>
       </w:pPr>
       <w:r>
-        <w:rPr>
-          <w:b w:val="false"/>
-          <w:bCs w:val="false"/>
-        </w:rPr>
+        <w:rPr/>
       </w:r>
     </w:p>
     <w:p>
@@ -3405,10 +3021,7 @@
         <w:jc w:val="both"/>
       </w:pPr>
       <w:r>
-        <w:rPr>
-          <w:b w:val="false"/>
-          <w:bCs w:val="false"/>
-        </w:rPr>
+        <w:rPr/>
       </w:r>
     </w:p>
     <w:p>
@@ -3418,10 +3031,7 @@
         <w:jc w:val="both"/>
       </w:pPr>
       <w:r>
-        <w:rPr>
-          <w:b w:val="false"/>
-          <w:bCs w:val="false"/>
-        </w:rPr>
+        <w:rPr/>
       </w:r>
     </w:p>
     <w:p>
@@ -3431,10 +3041,7 @@
         <w:jc w:val="both"/>
       </w:pPr>
       <w:r>
-        <w:rPr>
-          <w:b w:val="false"/>
-          <w:bCs w:val="false"/>
-        </w:rPr>
+        <w:rPr/>
       </w:r>
     </w:p>
     <w:p>
@@ -3444,10 +3051,7 @@
         <w:jc w:val="both"/>
       </w:pPr>
       <w:r>
-        <w:rPr>
-          <w:b w:val="false"/>
-          <w:bCs w:val="false"/>
-        </w:rPr>
+        <w:rPr/>
       </w:r>
     </w:p>
     <w:p>
@@ -3457,10 +3061,7 @@
         <w:jc w:val="both"/>
       </w:pPr>
       <w:r>
-        <w:rPr>
-          <w:b w:val="false"/>
-          <w:bCs w:val="false"/>
-        </w:rPr>
+        <w:rPr/>
       </w:r>
     </w:p>
     <w:p>
@@ -3493,6 +3094,7 @@
       <w:hyperlink r:id="rId27">
         <w:r>
           <w:rPr>
+            <w:rStyle w:val="style16"/>
             <w:rStyle w:val="style16"/>
             <w:b w:val="false"/>
             <w:bCs w:val="false"/>
@@ -3504,6 +3106,7 @@
         <w:r>
           <w:rPr>
             <w:rStyle w:val="style16"/>
+            <w:rStyle w:val="style16"/>
             <w:b w:val="false"/>
             <w:bCs w:val="false"/>
           </w:rPr>
@@ -3525,10 +3128,7 @@
         <w:jc w:val="both"/>
       </w:pPr>
       <w:r>
-        <w:rPr>
-          <w:b w:val="false"/>
-          <w:bCs w:val="false"/>
-        </w:rPr>
+        <w:rPr/>
       </w:r>
     </w:p>
     <w:p>
@@ -3538,20 +3138,17 @@
         <w:jc w:val="both"/>
       </w:pPr>
       <w:r>
-        <w:rPr>
-          <w:b w:val="false"/>
-          <w:bCs w:val="false"/>
-        </w:rPr>
+        <w:rPr/>
         <w:drawing>
           <wp:anchor allowOverlap="1" behindDoc="0" distB="0" distL="0" distR="0" distT="0" layoutInCell="1" locked="0" relativeHeight="20" simplePos="0">
             <wp:simplePos x="0" y="0"/>
-            <wp:positionH relativeFrom="column">
+            <wp:positionH relativeFrom="character">
               <wp:posOffset>0</wp:posOffset>
             </wp:positionH>
-            <wp:positionV relativeFrom="paragraph">
+            <wp:positionV relativeFrom="line">
               <wp:posOffset>0</wp:posOffset>
             </wp:positionV>
-            <wp:extent cx="6120130" cy="3014980"/>
+            <wp:extent cx="6120130" cy="3014345"/>
             <wp:effectExtent b="0" l="0" r="0" t="0"/>
             <wp:wrapSquare wrapText="largest"/>
             <wp:docPr descr="" id="20" name="Picture"/>
@@ -3577,7 +3174,7 @@
                   <pic:spPr bwMode="auto">
                     <a:xfrm>
                       <a:off x="0" y="0"/>
-                      <a:ext cx="6120130" cy="3014980"/>
+                      <a:ext cx="6120130" cy="3014345"/>
                     </a:xfrm>
                     <a:prstGeom prst="rect">
                       <a:avLst/>
@@ -3604,10 +3201,7 @@
         <w:jc w:val="both"/>
       </w:pPr>
       <w:r>
-        <w:rPr>
-          <w:b w:val="false"/>
-          <w:bCs w:val="false"/>
-        </w:rPr>
+        <w:rPr/>
       </w:r>
     </w:p>
     <w:p>
@@ -3640,6 +3234,7 @@
       <w:hyperlink r:id="rId30">
         <w:r>
           <w:rPr>
+            <w:rStyle w:val="style16"/>
             <w:rStyle w:val="style16"/>
             <w:b w:val="false"/>
             <w:bCs w:val="false"/>
@@ -3651,6 +3246,7 @@
         <w:r>
           <w:rPr>
             <w:rStyle w:val="style16"/>
+            <w:rStyle w:val="style16"/>
             <w:b w:val="false"/>
             <w:bCs w:val="false"/>
           </w:rPr>
@@ -3700,10 +3296,7 @@
         <w:jc w:val="both"/>
       </w:pPr>
       <w:r>
-        <w:rPr>
-          <w:b w:val="false"/>
-          <w:bCs w:val="false"/>
-        </w:rPr>
+        <w:rPr/>
       </w:r>
     </w:p>
     <w:p>
@@ -3713,17 +3306,14 @@
         <w:jc w:val="both"/>
       </w:pPr>
       <w:r>
-        <w:rPr>
-          <w:b w:val="false"/>
-          <w:bCs w:val="false"/>
-        </w:rPr>
+        <w:rPr/>
         <w:drawing>
           <wp:anchor allowOverlap="1" behindDoc="0" distB="0" distL="0" distR="0" distT="0" layoutInCell="1" locked="0" relativeHeight="21" simplePos="0">
             <wp:simplePos x="0" y="0"/>
-            <wp:positionH relativeFrom="column">
+            <wp:positionH relativeFrom="character">
               <wp:posOffset>0</wp:posOffset>
             </wp:positionH>
-            <wp:positionV relativeFrom="paragraph">
+            <wp:positionV relativeFrom="line">
               <wp:posOffset>0</wp:posOffset>
             </wp:positionV>
             <wp:extent cx="6120130" cy="3010535"/>
@@ -3779,10 +3369,7 @@
         <w:jc w:val="both"/>
       </w:pPr>
       <w:r>
-        <w:rPr>
-          <w:b w:val="false"/>
-          <w:bCs w:val="false"/>
-        </w:rPr>
+        <w:rPr/>
       </w:r>
     </w:p>
     <w:p>
@@ -3820,6 +3407,7 @@
       <w:pgNumType w:fmt="decimal"/>
       <w:formProt w:val="false"/>
       <w:textDirection w:val="lrTb"/>
+      <w:docGrid w:charSpace="0" w:linePitch="240" w:type="default"/>
     </w:sectPr>
   </w:body>
 </w:document>
@@ -4380,13 +3968,11 @@
     <w:pPr>
       <w:widowControl w:val="false"/>
       <w:suppressAutoHyphens w:val="true"/>
-      <w:kinsoku w:val="true"/>
-      <w:overflowPunct w:val="true"/>
-      <w:autoSpaceDE w:val="true"/>
+      <w:overflowPunct w:val="false"/>
     </w:pPr>
     <w:rPr>
       <w:rFonts w:ascii="Times New Roman" w:cs="Lohit Hindi" w:eastAsia="DejaVu Sans" w:hAnsi="Times New Roman"/>
-      <w:color w:val="auto"/>
+      <w:color w:val="00000A"/>
       <w:sz w:val="24"/>
       <w:szCs w:val="24"/>
       <w:lang w:bidi="hi-IN" w:eastAsia="zh-CN" w:val="es-EC"/>
@@ -4408,10 +3994,24 @@
       <w:lang w:bidi="zxx-" w:eastAsia="zxx-" w:val="zxx-"/>
     </w:rPr>
   </w:style>
-  <w:style w:styleId="style17" w:type="paragraph">
+  <w:style w:styleId="style17" w:type="character">
+    <w:name w:val="ListLabel 1"/>
+    <w:next w:val="style17"/>
+    <w:rPr>
+      <w:rFonts w:cs="Symbol"/>
+    </w:rPr>
+  </w:style>
+  <w:style w:styleId="style18" w:type="character">
+    <w:name w:val="ListLabel 2"/>
+    <w:next w:val="style18"/>
+    <w:rPr>
+      <w:rFonts w:cs="OpenSymbol"/>
+    </w:rPr>
+  </w:style>
+  <w:style w:styleId="style19" w:type="paragraph">
     <w:name w:val="Heading"/>
     <w:basedOn w:val="style0"/>
-    <w:next w:val="style18"/>
+    <w:next w:val="style20"/>
     <w:pPr>
       <w:keepNext/>
       <w:spacing w:after="120" w:before="240"/>
@@ -4423,29 +4023,29 @@
       <w:szCs w:val="28"/>
     </w:rPr>
   </w:style>
-  <w:style w:styleId="style18" w:type="paragraph">
+  <w:style w:styleId="style20" w:type="paragraph">
     <w:name w:val="Text Body"/>
     <w:basedOn w:val="style0"/>
-    <w:next w:val="style18"/>
+    <w:next w:val="style20"/>
     <w:pPr>
       <w:spacing w:after="120" w:before="0"/>
       <w:contextualSpacing w:val="false"/>
     </w:pPr>
     <w:rPr/>
   </w:style>
-  <w:style w:styleId="style19" w:type="paragraph">
+  <w:style w:styleId="style21" w:type="paragraph">
     <w:name w:val="List"/>
-    <w:basedOn w:val="style18"/>
-    <w:next w:val="style19"/>
+    <w:basedOn w:val="style20"/>
+    <w:next w:val="style21"/>
     <w:pPr/>
     <w:rPr>
       <w:rFonts w:cs="Lohit Hindi"/>
     </w:rPr>
   </w:style>
-  <w:style w:styleId="style20" w:type="paragraph">
+  <w:style w:styleId="style22" w:type="paragraph">
     <w:name w:val="Caption"/>
     <w:basedOn w:val="style0"/>
-    <w:next w:val="style20"/>
+    <w:next w:val="style22"/>
     <w:pPr>
       <w:suppressLineNumbers/>
       <w:spacing w:after="120" w:before="120"/>
@@ -4459,10 +4059,10 @@
       <w:szCs w:val="24"/>
     </w:rPr>
   </w:style>
-  <w:style w:styleId="style21" w:type="paragraph">
+  <w:style w:styleId="style23" w:type="paragraph">
     <w:name w:val="Index"/>
     <w:basedOn w:val="style0"/>
-    <w:next w:val="style21"/>
+    <w:next w:val="style23"/>
     <w:pPr>
       <w:suppressLineNumbers/>
     </w:pPr>

</xml_diff>